<commit_message>
Aggiunta primo diario progetto
Modificato il diario precedente aggiungendo qualche immagine e corretto errori ortografici
</commit_message>
<xml_diff>
--- a/Diari/ClassroomArScanner_2020-01-17.docx
+++ b/Diari/ClassroomArScanner_2020-01-17.docx
@@ -1,6 +1,6 @@
 
 <file path=word/document.xml><?xml version="1.0" encoding="utf-8"?>
-<w:document xmlns:wpc="http://schemas.microsoft.com/office/word/2010/wordprocessingCanvas" xmlns:cx="http://schemas.microsoft.com/office/drawing/2014/chartex" xmlns:cx1="http://schemas.microsoft.com/office/drawing/2015/9/8/chartex" xmlns:cx2="http://schemas.microsoft.com/office/drawing/2015/10/21/chartex" xmlns:cx3="http://schemas.microsoft.com/office/drawing/2016/5/9/chartex" xmlns:cx4="http://schemas.microsoft.com/office/drawing/2016/5/10/chartex" xmlns:cx5="http://schemas.microsoft.com/office/drawing/2016/5/11/chartex" xmlns:cx6="http://schemas.microsoft.com/office/drawing/2016/5/12/chartex" xmlns:cx7="http://schemas.microsoft.com/office/drawing/2016/5/13/chartex" xmlns:cx8="http://schemas.microsoft.com/office/drawing/2016/5/14/chartex" xmlns:mc="http://schemas.openxmlformats.org/markup-compatibility/2006" xmlns:aink="http://schemas.microsoft.com/office/drawing/2016/ink" xmlns:am3d="http://schemas.microsoft.com/office/drawing/2017/model3d" xmlns:o="urn:schemas-microsoft-com:office:office" xmlns:r="http://schemas.openxmlformats.org/officeDocument/2006/relationships" xmlns:m="http://schemas.openxmlformats.org/officeDocument/2006/math" xmlns:v="urn:schemas-microsoft-com:vml" xmlns:wp14="http://schemas.microsoft.com/office/word/2010/wordprocessingDrawing" xmlns:wp="http://schemas.openxmlformats.org/drawingml/2006/wordprocessingDrawing" xmlns:w10="urn:schemas-microsoft-com:office:word" xmlns:w="http://schemas.openxmlformats.org/wordprocessingml/2006/main" xmlns:w14="http://schemas.microsoft.com/office/word/2010/wordml" xmlns:w15="http://schemas.microsoft.com/office/word/2012/wordml" xmlns:w16cid="http://schemas.microsoft.com/office/word/2016/wordml/cid" xmlns:w16se="http://schemas.microsoft.com/office/word/2015/wordml/symex" xmlns:wpg="http://schemas.microsoft.com/office/word/2010/wordprocessingGroup" xmlns:wpi="http://schemas.microsoft.com/office/word/2010/wordprocessingInk" xmlns:wne="http://schemas.microsoft.com/office/word/2006/wordml" xmlns:wps="http://schemas.microsoft.com/office/word/2010/wordprocessingShape" mc:Ignorable="w14 w15 w16se w16cid wp14">
+<w:document xmlns:wpc="http://schemas.microsoft.com/office/word/2010/wordprocessingCanvas" xmlns:mc="http://schemas.openxmlformats.org/markup-compatibility/2006" xmlns:o="urn:schemas-microsoft-com:office:office" xmlns:r="http://schemas.openxmlformats.org/officeDocument/2006/relationships" xmlns:m="http://schemas.openxmlformats.org/officeDocument/2006/math" xmlns:v="urn:schemas-microsoft-com:vml" xmlns:wp14="http://schemas.microsoft.com/office/word/2010/wordprocessingDrawing" xmlns:wp="http://schemas.openxmlformats.org/drawingml/2006/wordprocessingDrawing" xmlns:w10="urn:schemas-microsoft-com:office:word" xmlns:w="http://schemas.openxmlformats.org/wordprocessingml/2006/main" xmlns:w14="http://schemas.microsoft.com/office/word/2010/wordml" xmlns:w15="http://schemas.microsoft.com/office/word/2012/wordml" xmlns:wpg="http://schemas.microsoft.com/office/word/2010/wordprocessingGroup" xmlns:wpi="http://schemas.microsoft.com/office/word/2010/wordprocessingInk" xmlns:wne="http://schemas.microsoft.com/office/word/2006/wordml" xmlns:wps="http://schemas.microsoft.com/office/word/2010/wordprocessingShape" mc:Ignorable="w14 w15 wp14">
   <w:body>
     <w:p>
       <w:pPr>
@@ -278,7 +278,35 @@
           <w:sz w:val="28"/>
           <w:szCs w:val="28"/>
         </w:rPr>
-        <w:t>e abbiamo iniziato a fare una prima analisi insieme. Julian ha iniziato a realizzare un documento sul quale ha scritto una descrizione di come deve funzionare il proggetto.</w:t>
+        <w:t xml:space="preserve">e abbiamo iniziato a fare una prima analisi insieme. Julian ha iniziato a realizzare un documento </w:t>
+      </w:r>
+      <w:r>
+        <w:rPr>
+          <w:sz w:val="28"/>
+          <w:szCs w:val="28"/>
+        </w:rPr>
+        <w:t>nel</w:t>
+      </w:r>
+      <w:r>
+        <w:rPr>
+          <w:sz w:val="28"/>
+          <w:szCs w:val="28"/>
+        </w:rPr>
+        <w:t xml:space="preserve"> quale ha </w:t>
+      </w:r>
+      <w:r>
+        <w:rPr>
+          <w:sz w:val="28"/>
+          <w:szCs w:val="28"/>
+        </w:rPr>
+        <w:t>inserito</w:t>
+      </w:r>
+      <w:r>
+        <w:rPr>
+          <w:sz w:val="28"/>
+          <w:szCs w:val="28"/>
+        </w:rPr>
+        <w:t xml:space="preserve"> una descrizione di come deve funzionare il proggetto.</w:t>
       </w:r>
     </w:p>
     <w:p>
@@ -310,10 +338,44 @@
       </w:pPr>
       <w:r>
         <w:rPr>
-          <w:sz w:val="28"/>
-          <w:szCs w:val="28"/>
-        </w:rPr>
-        <w:t>Mettere foto descrizione</w:t>
+          <w:noProof/>
+          <w:lang w:eastAsia="it-CH"/>
+        </w:rPr>
+        <w:drawing>
+          <wp:inline distT="0" distB="0" distL="0" distR="0" wp14:anchorId="065225D7" wp14:editId="73EF3209">
+            <wp:extent cx="5752974" cy="3095625"/>
+            <wp:effectExtent l="0" t="0" r="635" b="0"/>
+            <wp:docPr id="1" name="Immagine 1"/>
+            <wp:cNvGraphicFramePr>
+              <a:graphicFrameLocks xmlns:a="http://schemas.openxmlformats.org/drawingml/2006/main" noChangeAspect="1"/>
+            </wp:cNvGraphicFramePr>
+            <a:graphic xmlns:a="http://schemas.openxmlformats.org/drawingml/2006/main">
+              <a:graphicData uri="http://schemas.openxmlformats.org/drawingml/2006/picture">
+                <pic:pic xmlns:pic="http://schemas.openxmlformats.org/drawingml/2006/picture">
+                  <pic:nvPicPr>
+                    <pic:cNvPr id="1" name=""/>
+                    <pic:cNvPicPr/>
+                  </pic:nvPicPr>
+                  <pic:blipFill>
+                    <a:blip r:embed="rId6"/>
+                    <a:stretch>
+                      <a:fillRect/>
+                    </a:stretch>
+                  </pic:blipFill>
+                  <pic:spPr>
+                    <a:xfrm>
+                      <a:off x="0" y="0"/>
+                      <a:ext cx="5764859" cy="3102020"/>
+                    </a:xfrm>
+                    <a:prstGeom prst="rect">
+                      <a:avLst/>
+                    </a:prstGeom>
+                  </pic:spPr>
+                </pic:pic>
+              </a:graphicData>
+            </a:graphic>
+          </wp:inline>
+        </w:drawing>
       </w:r>
     </w:p>
     <w:p>
@@ -357,6 +419,48 @@
           <w:szCs w:val="28"/>
         </w:rPr>
       </w:pPr>
+    </w:p>
+    <w:p>
+      <w:pPr>
+        <w:pBdr>
+          <w:top w:val="single" w:sz="4" w:space="1" w:color="auto"/>
+          <w:left w:val="single" w:sz="4" w:space="4" w:color="auto"/>
+          <w:bottom w:val="single" w:sz="4" w:space="1" w:color="auto"/>
+          <w:right w:val="single" w:sz="4" w:space="4" w:color="auto"/>
+        </w:pBdr>
+        <w:rPr>
+          <w:sz w:val="28"/>
+          <w:szCs w:val="28"/>
+        </w:rPr>
+      </w:pPr>
+    </w:p>
+    <w:p>
+      <w:pPr>
+        <w:pBdr>
+          <w:top w:val="single" w:sz="4" w:space="1" w:color="auto"/>
+          <w:left w:val="single" w:sz="4" w:space="4" w:color="auto"/>
+          <w:bottom w:val="single" w:sz="4" w:space="1" w:color="auto"/>
+          <w:right w:val="single" w:sz="4" w:space="4" w:color="auto"/>
+        </w:pBdr>
+        <w:rPr>
+          <w:sz w:val="28"/>
+          <w:szCs w:val="28"/>
+        </w:rPr>
+      </w:pPr>
+    </w:p>
+    <w:p>
+      <w:pPr>
+        <w:pBdr>
+          <w:top w:val="single" w:sz="4" w:space="1" w:color="auto"/>
+          <w:left w:val="single" w:sz="4" w:space="4" w:color="auto"/>
+          <w:bottom w:val="single" w:sz="4" w:space="1" w:color="auto"/>
+          <w:right w:val="single" w:sz="4" w:space="4" w:color="auto"/>
+        </w:pBdr>
+        <w:rPr>
+          <w:sz w:val="28"/>
+          <w:szCs w:val="28"/>
+        </w:rPr>
+      </w:pPr>
       <w:r>
         <w:rPr>
           <w:sz w:val="28"/>
@@ -418,7 +522,9 @@
           <w:noProof/>
           <w:sz w:val="28"/>
           <w:szCs w:val="28"/>
-        </w:rPr>
+          <w:lang w:eastAsia="it-CH"/>
+        </w:rPr>
+        <w:lastRenderedPageBreak/>
         <w:drawing>
           <wp:inline distT="0" distB="0" distL="0" distR="0">
             <wp:extent cx="5572800" cy="4179600"/>
@@ -435,7 +541,7 @@
                     <pic:cNvPicPr/>
                   </pic:nvPicPr>
                   <pic:blipFill>
-                    <a:blip r:embed="rId6" cstate="print">
+                    <a:blip r:embed="rId7" cstate="print">
                       <a:extLst>
                         <a:ext uri="{28A0092B-C50C-407E-A947-70E740481C1C}">
                           <a14:useLocalDpi xmlns:a14="http://schemas.microsoft.com/office/drawing/2010/main" val="0"/>
@@ -494,8 +600,7 @@
           <w:sz w:val="28"/>
           <w:szCs w:val="28"/>
         </w:rPr>
-        <w:lastRenderedPageBreak/>
-        <w:t>Inseguito abbiamo incominciato a capire come funzionava il codice QR. Julian ha iniziato a scrivere un documentazione in inglese sui codici QR. Pierpaolo ha iniziato a generare dei codici QR (4 per ogni pattern) per capire il funzionamento. Per generare il codici QR abbiamo utilizzato un generatore online di codici QR:</w:t>
+        <w:t>In</w:t>
       </w:r>
       <w:r>
         <w:rPr>
@@ -504,7 +609,21 @@
         </w:rPr>
         <w:t xml:space="preserve"> </w:t>
       </w:r>
-      <w:hyperlink r:id="rId7" w:history="1">
+      <w:r>
+        <w:rPr>
+          <w:sz w:val="28"/>
+          <w:szCs w:val="28"/>
+        </w:rPr>
+        <w:t>seguito abbiamo incominciato a capire come funzionava il codice QR. Julian ha iniziato a scrivere un documentazione in inglese sui codici QR. Pierpaolo ha iniziato a generare dei codici QR (4 per ogni pattern) per capire il funzionamento. Per generare il codici QR abbiamo utilizzato un generatore online di codici QR:</w:t>
+      </w:r>
+      <w:r>
+        <w:rPr>
+          <w:sz w:val="28"/>
+          <w:szCs w:val="28"/>
+        </w:rPr>
+        <w:t xml:space="preserve"> </w:t>
+      </w:r>
+      <w:hyperlink r:id="rId8" w:history="1">
         <w:r>
           <w:rPr>
             <w:rStyle w:val="Collegamentoipertestuale"/>
@@ -540,7 +659,14 @@
           <w:sz w:val="28"/>
           <w:szCs w:val="28"/>
         </w:rPr>
-        <w:t>Esempio di codicie QR (pattern 2, cioè secondo piano).</w:t>
+        <w:t>Esempio di codic</w:t>
+      </w:r>
+      <w:r>
+        <w:rPr>
+          <w:sz w:val="28"/>
+          <w:szCs w:val="28"/>
+        </w:rPr>
+        <w:t>e QR (pattern 2, cioè secondo piano).</w:t>
       </w:r>
     </w:p>
     <w:p>
@@ -562,10 +688,11 @@
           <w:noProof/>
           <w:sz w:val="28"/>
           <w:szCs w:val="28"/>
+          <w:lang w:eastAsia="it-CH"/>
         </w:rPr>
         <w:drawing>
           <wp:inline distT="0" distB="0" distL="0" distR="0">
-            <wp:extent cx="3187700" cy="3187700"/>
+            <wp:extent cx="2324100" cy="2324100"/>
             <wp:effectExtent l="0" t="0" r="0" b="0"/>
             <wp:docPr id="3" name="Immagine 3" descr="Immagine che contiene testo&#10;&#10;Descrizione generata automaticamente"/>
             <wp:cNvGraphicFramePr>
@@ -579,7 +706,7 @@
                     <pic:cNvPicPr/>
                   </pic:nvPicPr>
                   <pic:blipFill>
-                    <a:blip r:embed="rId8" cstate="print">
+                    <a:blip r:embed="rId9" cstate="print">
                       <a:extLst>
                         <a:ext uri="{28A0092B-C50C-407E-A947-70E740481C1C}">
                           <a14:useLocalDpi xmlns:a14="http://schemas.microsoft.com/office/drawing/2010/main" val="0"/>
@@ -593,7 +720,7 @@
                   <pic:spPr>
                     <a:xfrm>
                       <a:off x="0" y="0"/>
-                      <a:ext cx="3187700" cy="3187700"/>
+                      <a:ext cx="2324100" cy="2324100"/>
                     </a:xfrm>
                     <a:prstGeom prst="rect">
                       <a:avLst/>
@@ -638,8 +765,6 @@
           <w:szCs w:val="28"/>
         </w:rPr>
       </w:pPr>
-      <w:bookmarkStart w:id="0" w:name="_GoBack"/>
-      <w:bookmarkEnd w:id="0"/>
     </w:p>
     <w:p>
       <w:pPr>
@@ -672,6 +797,7 @@
           <w:sz w:val="28"/>
           <w:szCs w:val="28"/>
         </w:rPr>
+        <w:lastRenderedPageBreak/>
         <w:t>Problemi riscontrati e soluzioni adottate</w:t>
       </w:r>
     </w:p>
@@ -734,14 +860,7 @@
           <w:sz w:val="28"/>
           <w:szCs w:val="28"/>
         </w:rPr>
-        <w:t>P</w:t>
-      </w:r>
-      <w:r>
-        <w:rPr>
-          <w:sz w:val="28"/>
-          <w:szCs w:val="28"/>
-        </w:rPr>
-        <w:t>unto della situazione rispetto alla pianificazione</w:t>
+        <w:t>Punto della situazione rispetto alla pianificazione</w:t>
       </w:r>
     </w:p>
     <w:p>
@@ -762,7 +881,79 @@
           <w:sz w:val="28"/>
           <w:szCs w:val="28"/>
         </w:rPr>
-        <w:t xml:space="preserve">Secondo la nostra painificazione ci troviamo in un buono punto. Oggi abbiamo lavorato molto facendo un’analisi approfondita. </w:t>
+        <w:t>Secondo la nostra p</w:t>
+      </w:r>
+      <w:r>
+        <w:rPr>
+          <w:sz w:val="28"/>
+          <w:szCs w:val="28"/>
+        </w:rPr>
+        <w:t>ia</w:t>
+      </w:r>
+      <w:r>
+        <w:rPr>
+          <w:sz w:val="28"/>
+          <w:szCs w:val="28"/>
+        </w:rPr>
+        <w:t xml:space="preserve">nificazione ci troviamo </w:t>
+      </w:r>
+      <w:r>
+        <w:rPr>
+          <w:sz w:val="28"/>
+          <w:szCs w:val="28"/>
+        </w:rPr>
+        <w:t>a</w:t>
+      </w:r>
+      <w:r>
+        <w:rPr>
+          <w:sz w:val="28"/>
+          <w:szCs w:val="28"/>
+        </w:rPr>
+        <w:t xml:space="preserve"> </w:t>
+      </w:r>
+      <w:r>
+        <w:rPr>
+          <w:sz w:val="28"/>
+          <w:szCs w:val="28"/>
+        </w:rPr>
+        <w:t>buon</w:t>
+      </w:r>
+      <w:r>
+        <w:rPr>
+          <w:sz w:val="28"/>
+          <w:szCs w:val="28"/>
+        </w:rPr>
+        <w:t xml:space="preserve"> punto. Oggi abbiamo lavorato </w:t>
+      </w:r>
+      <w:r>
+        <w:rPr>
+          <w:sz w:val="28"/>
+          <w:szCs w:val="28"/>
+        </w:rPr>
+        <w:t>iniziando a fare</w:t>
+      </w:r>
+      <w:r>
+        <w:rPr>
+          <w:sz w:val="28"/>
+          <w:szCs w:val="28"/>
+        </w:rPr>
+        <w:t xml:space="preserve"> </w:t>
+      </w:r>
+      <w:r>
+        <w:rPr>
+          <w:sz w:val="28"/>
+          <w:szCs w:val="28"/>
+        </w:rPr>
+        <w:t>una breve analisi su quanto richiesto.</w:t>
+      </w:r>
+      <w:bookmarkStart w:id="0" w:name="_GoBack"/>
+      <w:bookmarkEnd w:id="0"/>
+      <w:r>
+        <w:rPr>
+          <w:sz w:val="28"/>
+          <w:szCs w:val="28"/>
+        </w:rPr>
+        <w:t xml:space="preserve"> </w:t>
       </w:r>
     </w:p>
     <w:p>
@@ -795,14 +986,7 @@
           <w:sz w:val="28"/>
           <w:szCs w:val="28"/>
         </w:rPr>
-        <w:t>P</w:t>
-      </w:r>
-      <w:r>
-        <w:rPr>
-          <w:sz w:val="28"/>
-          <w:szCs w:val="28"/>
-        </w:rPr>
-        <w:t>ogramma di massima per la prossima giornata di lavoro</w:t>
+        <w:t>Pogramma di massima per la prossima giornata di lavoro</w:t>
       </w:r>
     </w:p>
     <w:p>
@@ -823,14 +1007,58 @@
           <w:sz w:val="28"/>
           <w:szCs w:val="28"/>
         </w:rPr>
-        <w:t>Ne</w:t>
-      </w:r>
-      <w:r>
-        <w:rPr>
-          <w:sz w:val="28"/>
-          <w:szCs w:val="28"/>
-        </w:rPr>
-        <w:t>lla prossima giornata di lavoro dovremo terminare l’analisi. Dovremo iniziare a creare i vari requisiti del proggetto, in modo di fcreare la specifica dei requisiti. Per finire potremo già realizzare il Gantt.</w:t>
+        <w:t>Nella prossima giornata di lavoro dovremo terminare l’analisi. Dovremo iniziare a creare i vari requi</w:t>
+      </w:r>
+      <w:r>
+        <w:rPr>
+          <w:sz w:val="28"/>
+          <w:szCs w:val="28"/>
+        </w:rPr>
+        <w:t xml:space="preserve">siti del progetto, in modo da </w:t>
+      </w:r>
+      <w:r>
+        <w:rPr>
+          <w:sz w:val="28"/>
+          <w:szCs w:val="28"/>
+        </w:rPr>
+        <w:t xml:space="preserve">creare </w:t>
+      </w:r>
+      <w:r>
+        <w:rPr>
+          <w:sz w:val="28"/>
+          <w:szCs w:val="28"/>
+        </w:rPr>
+        <w:t>la lista</w:t>
+      </w:r>
+      <w:r>
+        <w:rPr>
+          <w:sz w:val="28"/>
+          <w:szCs w:val="28"/>
+        </w:rPr>
+        <w:t xml:space="preserve"> dei requisiti. </w:t>
+      </w:r>
+      <w:r>
+        <w:rPr>
+          <w:sz w:val="28"/>
+          <w:szCs w:val="28"/>
+        </w:rPr>
+        <w:t xml:space="preserve">Una volta terminata l’analisi del progetto e controllato i vari requisiti col nostro mandante potremo iniziare con la creazione del </w:t>
+      </w:r>
+      <w:proofErr w:type="spellStart"/>
+      <w:r>
+        <w:rPr>
+          <w:sz w:val="28"/>
+          <w:szCs w:val="28"/>
+        </w:rPr>
+        <w:t>Gantt</w:t>
+      </w:r>
+      <w:proofErr w:type="spellEnd"/>
+      <w:r>
+        <w:rPr>
+          <w:sz w:val="28"/>
+          <w:szCs w:val="28"/>
+        </w:rPr>
+        <w:t xml:space="preserve"> e suddividere bene il lavoro.</w:t>
       </w:r>
     </w:p>
     <w:p>
@@ -842,10 +1070,10 @@
       </w:pPr>
     </w:p>
     <w:sectPr>
-      <w:headerReference w:type="default" r:id="rId9"/>
-      <w:footerReference w:type="default" r:id="rId10"/>
-      <w:headerReference w:type="first" r:id="rId11"/>
-      <w:footerReference w:type="first" r:id="rId12"/>
+      <w:headerReference w:type="default" r:id="rId10"/>
+      <w:footerReference w:type="default" r:id="rId11"/>
+      <w:headerReference w:type="first" r:id="rId12"/>
+      <w:footerReference w:type="first" r:id="rId13"/>
       <w:pgSz w:w="11900" w:h="16840"/>
       <w:pgMar w:top="1417" w:right="1134" w:bottom="1134" w:left="1134" w:header="709" w:footer="709" w:gutter="0"/>
       <w:cols w:space="708"/>
@@ -857,7 +1085,7 @@
 </file>
 
 <file path=word/endnotes.xml><?xml version="1.0" encoding="utf-8"?>
-<w:endnotes xmlns:wpc="http://schemas.microsoft.com/office/word/2010/wordprocessingCanvas" xmlns:cx="http://schemas.microsoft.com/office/drawing/2014/chartex" xmlns:cx1="http://schemas.microsoft.com/office/drawing/2015/9/8/chartex" xmlns:cx2="http://schemas.microsoft.com/office/drawing/2015/10/21/chartex" xmlns:cx3="http://schemas.microsoft.com/office/drawing/2016/5/9/chartex" xmlns:cx4="http://schemas.microsoft.com/office/drawing/2016/5/10/chartex" xmlns:cx5="http://schemas.microsoft.com/office/drawing/2016/5/11/chartex" xmlns:cx6="http://schemas.microsoft.com/office/drawing/2016/5/12/chartex" xmlns:cx7="http://schemas.microsoft.com/office/drawing/2016/5/13/chartex" xmlns:cx8="http://schemas.microsoft.com/office/drawing/2016/5/14/chartex" xmlns:mc="http://schemas.openxmlformats.org/markup-compatibility/2006" xmlns:aink="http://schemas.microsoft.com/office/drawing/2016/ink" xmlns:am3d="http://schemas.microsoft.com/office/drawing/2017/model3d" xmlns:o="urn:schemas-microsoft-com:office:office" xmlns:r="http://schemas.openxmlformats.org/officeDocument/2006/relationships" xmlns:m="http://schemas.openxmlformats.org/officeDocument/2006/math" xmlns:v="urn:schemas-microsoft-com:vml" xmlns:wp14="http://schemas.microsoft.com/office/word/2010/wordprocessingDrawing" xmlns:wp="http://schemas.openxmlformats.org/drawingml/2006/wordprocessingDrawing" xmlns:w10="urn:schemas-microsoft-com:office:word" xmlns:w="http://schemas.openxmlformats.org/wordprocessingml/2006/main" xmlns:w14="http://schemas.microsoft.com/office/word/2010/wordml" xmlns:w15="http://schemas.microsoft.com/office/word/2012/wordml" xmlns:w16cid="http://schemas.microsoft.com/office/word/2016/wordml/cid" xmlns:w16se="http://schemas.microsoft.com/office/word/2015/wordml/symex" xmlns:wpg="http://schemas.microsoft.com/office/word/2010/wordprocessingGroup" xmlns:wpi="http://schemas.microsoft.com/office/word/2010/wordprocessingInk" xmlns:wne="http://schemas.microsoft.com/office/word/2006/wordml" xmlns:wps="http://schemas.microsoft.com/office/word/2010/wordprocessingShape" mc:Ignorable="w14 w15 w16se w16cid wp14">
+<w:endnotes xmlns:wpc="http://schemas.microsoft.com/office/word/2010/wordprocessingCanvas" xmlns:mc="http://schemas.openxmlformats.org/markup-compatibility/2006" xmlns:o="urn:schemas-microsoft-com:office:office" xmlns:r="http://schemas.openxmlformats.org/officeDocument/2006/relationships" xmlns:m="http://schemas.openxmlformats.org/officeDocument/2006/math" xmlns:v="urn:schemas-microsoft-com:vml" xmlns:wp14="http://schemas.microsoft.com/office/word/2010/wordprocessingDrawing" xmlns:wp="http://schemas.openxmlformats.org/drawingml/2006/wordprocessingDrawing" xmlns:w10="urn:schemas-microsoft-com:office:word" xmlns:w="http://schemas.openxmlformats.org/wordprocessingml/2006/main" xmlns:w14="http://schemas.microsoft.com/office/word/2010/wordml" xmlns:w15="http://schemas.microsoft.com/office/word/2012/wordml" xmlns:wpg="http://schemas.microsoft.com/office/word/2010/wordprocessingGroup" xmlns:wpi="http://schemas.microsoft.com/office/word/2010/wordprocessingInk" xmlns:wne="http://schemas.microsoft.com/office/word/2006/wordml" xmlns:wps="http://schemas.microsoft.com/office/word/2010/wordprocessingShape" mc:Ignorable="w14 w15 wp14">
   <w:endnote w:type="separator" w:id="-1">
     <w:p>
       <w:r>
@@ -876,7 +1104,7 @@
 </file>
 
 <file path=word/footer1.xml><?xml version="1.0" encoding="utf-8"?>
-<w:ftr xmlns:wpc="http://schemas.microsoft.com/office/word/2010/wordprocessingCanvas" xmlns:cx="http://schemas.microsoft.com/office/drawing/2014/chartex" xmlns:cx1="http://schemas.microsoft.com/office/drawing/2015/9/8/chartex" xmlns:cx2="http://schemas.microsoft.com/office/drawing/2015/10/21/chartex" xmlns:cx3="http://schemas.microsoft.com/office/drawing/2016/5/9/chartex" xmlns:cx4="http://schemas.microsoft.com/office/drawing/2016/5/10/chartex" xmlns:cx5="http://schemas.microsoft.com/office/drawing/2016/5/11/chartex" xmlns:cx6="http://schemas.microsoft.com/office/drawing/2016/5/12/chartex" xmlns:cx7="http://schemas.microsoft.com/office/drawing/2016/5/13/chartex" xmlns:cx8="http://schemas.microsoft.com/office/drawing/2016/5/14/chartex" xmlns:mc="http://schemas.openxmlformats.org/markup-compatibility/2006" xmlns:aink="http://schemas.microsoft.com/office/drawing/2016/ink" xmlns:am3d="http://schemas.microsoft.com/office/drawing/2017/model3d" xmlns:o="urn:schemas-microsoft-com:office:office" xmlns:r="http://schemas.openxmlformats.org/officeDocument/2006/relationships" xmlns:m="http://schemas.openxmlformats.org/officeDocument/2006/math" xmlns:v="urn:schemas-microsoft-com:vml" xmlns:wp14="http://schemas.microsoft.com/office/word/2010/wordprocessingDrawing" xmlns:wp="http://schemas.openxmlformats.org/drawingml/2006/wordprocessingDrawing" xmlns:w10="urn:schemas-microsoft-com:office:word" xmlns:w="http://schemas.openxmlformats.org/wordprocessingml/2006/main" xmlns:w14="http://schemas.microsoft.com/office/word/2010/wordml" xmlns:w15="http://schemas.microsoft.com/office/word/2012/wordml" xmlns:w16cid="http://schemas.microsoft.com/office/word/2016/wordml/cid" xmlns:w16se="http://schemas.microsoft.com/office/word/2015/wordml/symex" xmlns:wpg="http://schemas.microsoft.com/office/word/2010/wordprocessingGroup" xmlns:wpi="http://schemas.microsoft.com/office/word/2010/wordprocessingInk" xmlns:wne="http://schemas.microsoft.com/office/word/2006/wordml" xmlns:wps="http://schemas.microsoft.com/office/word/2010/wordprocessingShape" mc:Ignorable="w14 w15 w16se w16cid wp14">
+<w:ftr xmlns:wpc="http://schemas.microsoft.com/office/word/2010/wordprocessingCanvas" xmlns:mc="http://schemas.openxmlformats.org/markup-compatibility/2006" xmlns:o="urn:schemas-microsoft-com:office:office" xmlns:r="http://schemas.openxmlformats.org/officeDocument/2006/relationships" xmlns:m="http://schemas.openxmlformats.org/officeDocument/2006/math" xmlns:v="urn:schemas-microsoft-com:vml" xmlns:wp14="http://schemas.microsoft.com/office/word/2010/wordprocessingDrawing" xmlns:wp="http://schemas.openxmlformats.org/drawingml/2006/wordprocessingDrawing" xmlns:w10="urn:schemas-microsoft-com:office:word" xmlns:w="http://schemas.openxmlformats.org/wordprocessingml/2006/main" xmlns:w14="http://schemas.microsoft.com/office/word/2010/wordml" xmlns:w15="http://schemas.microsoft.com/office/word/2012/wordml" xmlns:wpg="http://schemas.microsoft.com/office/word/2010/wordprocessingGroup" xmlns:wpi="http://schemas.microsoft.com/office/word/2010/wordprocessingInk" xmlns:wne="http://schemas.microsoft.com/office/word/2006/wordml" xmlns:wps="http://schemas.microsoft.com/office/word/2010/wordprocessingShape" mc:Ignorable="w14 w15 wp14">
   <w:p>
     <w:pPr>
       <w:pStyle w:val="Pidipagina"/>
@@ -895,7 +1123,7 @@
 </file>
 
 <file path=word/footer2.xml><?xml version="1.0" encoding="utf-8"?>
-<w:ftr xmlns:wpc="http://schemas.microsoft.com/office/word/2010/wordprocessingCanvas" xmlns:cx="http://schemas.microsoft.com/office/drawing/2014/chartex" xmlns:cx1="http://schemas.microsoft.com/office/drawing/2015/9/8/chartex" xmlns:cx2="http://schemas.microsoft.com/office/drawing/2015/10/21/chartex" xmlns:cx3="http://schemas.microsoft.com/office/drawing/2016/5/9/chartex" xmlns:cx4="http://schemas.microsoft.com/office/drawing/2016/5/10/chartex" xmlns:cx5="http://schemas.microsoft.com/office/drawing/2016/5/11/chartex" xmlns:cx6="http://schemas.microsoft.com/office/drawing/2016/5/12/chartex" xmlns:cx7="http://schemas.microsoft.com/office/drawing/2016/5/13/chartex" xmlns:cx8="http://schemas.microsoft.com/office/drawing/2016/5/14/chartex" xmlns:mc="http://schemas.openxmlformats.org/markup-compatibility/2006" xmlns:aink="http://schemas.microsoft.com/office/drawing/2016/ink" xmlns:am3d="http://schemas.microsoft.com/office/drawing/2017/model3d" xmlns:o="urn:schemas-microsoft-com:office:office" xmlns:r="http://schemas.openxmlformats.org/officeDocument/2006/relationships" xmlns:m="http://schemas.openxmlformats.org/officeDocument/2006/math" xmlns:v="urn:schemas-microsoft-com:vml" xmlns:wp14="http://schemas.microsoft.com/office/word/2010/wordprocessingDrawing" xmlns:wp="http://schemas.openxmlformats.org/drawingml/2006/wordprocessingDrawing" xmlns:w10="urn:schemas-microsoft-com:office:word" xmlns:w="http://schemas.openxmlformats.org/wordprocessingml/2006/main" xmlns:w14="http://schemas.microsoft.com/office/word/2010/wordml" xmlns:w15="http://schemas.microsoft.com/office/word/2012/wordml" xmlns:w16cid="http://schemas.microsoft.com/office/word/2016/wordml/cid" xmlns:w16se="http://schemas.microsoft.com/office/word/2015/wordml/symex" xmlns:wpg="http://schemas.microsoft.com/office/word/2010/wordprocessingGroup" xmlns:wpi="http://schemas.microsoft.com/office/word/2010/wordprocessingInk" xmlns:wne="http://schemas.microsoft.com/office/word/2006/wordml" xmlns:wps="http://schemas.microsoft.com/office/word/2010/wordprocessingShape" mc:Ignorable="w14 w15 w16se w16cid wp14">
+<w:ftr xmlns:wpc="http://schemas.microsoft.com/office/word/2010/wordprocessingCanvas" xmlns:mc="http://schemas.openxmlformats.org/markup-compatibility/2006" xmlns:o="urn:schemas-microsoft-com:office:office" xmlns:r="http://schemas.openxmlformats.org/officeDocument/2006/relationships" xmlns:m="http://schemas.openxmlformats.org/officeDocument/2006/math" xmlns:v="urn:schemas-microsoft-com:vml" xmlns:wp14="http://schemas.microsoft.com/office/word/2010/wordprocessingDrawing" xmlns:wp="http://schemas.openxmlformats.org/drawingml/2006/wordprocessingDrawing" xmlns:w10="urn:schemas-microsoft-com:office:word" xmlns:w="http://schemas.openxmlformats.org/wordprocessingml/2006/main" xmlns:w14="http://schemas.microsoft.com/office/word/2010/wordml" xmlns:w15="http://schemas.microsoft.com/office/word/2012/wordml" xmlns:wpg="http://schemas.microsoft.com/office/word/2010/wordprocessingGroup" xmlns:wpi="http://schemas.microsoft.com/office/word/2010/wordprocessingInk" xmlns:wne="http://schemas.microsoft.com/office/word/2006/wordml" xmlns:wps="http://schemas.microsoft.com/office/word/2010/wordprocessingShape" mc:Ignorable="w14 w15 wp14">
   <w:p>
     <w:pPr>
       <w:pStyle w:val="Pidipagina"/>
@@ -914,7 +1142,7 @@
 </file>
 
 <file path=word/footnotes.xml><?xml version="1.0" encoding="utf-8"?>
-<w:footnotes xmlns:wpc="http://schemas.microsoft.com/office/word/2010/wordprocessingCanvas" xmlns:cx="http://schemas.microsoft.com/office/drawing/2014/chartex" xmlns:cx1="http://schemas.microsoft.com/office/drawing/2015/9/8/chartex" xmlns:cx2="http://schemas.microsoft.com/office/drawing/2015/10/21/chartex" xmlns:cx3="http://schemas.microsoft.com/office/drawing/2016/5/9/chartex" xmlns:cx4="http://schemas.microsoft.com/office/drawing/2016/5/10/chartex" xmlns:cx5="http://schemas.microsoft.com/office/drawing/2016/5/11/chartex" xmlns:cx6="http://schemas.microsoft.com/office/drawing/2016/5/12/chartex" xmlns:cx7="http://schemas.microsoft.com/office/drawing/2016/5/13/chartex" xmlns:cx8="http://schemas.microsoft.com/office/drawing/2016/5/14/chartex" xmlns:mc="http://schemas.openxmlformats.org/markup-compatibility/2006" xmlns:aink="http://schemas.microsoft.com/office/drawing/2016/ink" xmlns:am3d="http://schemas.microsoft.com/office/drawing/2017/model3d" xmlns:o="urn:schemas-microsoft-com:office:office" xmlns:r="http://schemas.openxmlformats.org/officeDocument/2006/relationships" xmlns:m="http://schemas.openxmlformats.org/officeDocument/2006/math" xmlns:v="urn:schemas-microsoft-com:vml" xmlns:wp14="http://schemas.microsoft.com/office/word/2010/wordprocessingDrawing" xmlns:wp="http://schemas.openxmlformats.org/drawingml/2006/wordprocessingDrawing" xmlns:w10="urn:schemas-microsoft-com:office:word" xmlns:w="http://schemas.openxmlformats.org/wordprocessingml/2006/main" xmlns:w14="http://schemas.microsoft.com/office/word/2010/wordml" xmlns:w15="http://schemas.microsoft.com/office/word/2012/wordml" xmlns:w16cid="http://schemas.microsoft.com/office/word/2016/wordml/cid" xmlns:w16se="http://schemas.microsoft.com/office/word/2015/wordml/symex" xmlns:wpg="http://schemas.microsoft.com/office/word/2010/wordprocessingGroup" xmlns:wpi="http://schemas.microsoft.com/office/word/2010/wordprocessingInk" xmlns:wne="http://schemas.microsoft.com/office/word/2006/wordml" xmlns:wps="http://schemas.microsoft.com/office/word/2010/wordprocessingShape" mc:Ignorable="w14 w15 w16se w16cid wp14">
+<w:footnotes xmlns:wpc="http://schemas.microsoft.com/office/word/2010/wordprocessingCanvas" xmlns:mc="http://schemas.openxmlformats.org/markup-compatibility/2006" xmlns:o="urn:schemas-microsoft-com:office:office" xmlns:r="http://schemas.openxmlformats.org/officeDocument/2006/relationships" xmlns:m="http://schemas.openxmlformats.org/officeDocument/2006/math" xmlns:v="urn:schemas-microsoft-com:vml" xmlns:wp14="http://schemas.microsoft.com/office/word/2010/wordprocessingDrawing" xmlns:wp="http://schemas.openxmlformats.org/drawingml/2006/wordprocessingDrawing" xmlns:w10="urn:schemas-microsoft-com:office:word" xmlns:w="http://schemas.openxmlformats.org/wordprocessingml/2006/main" xmlns:w14="http://schemas.microsoft.com/office/word/2010/wordml" xmlns:w15="http://schemas.microsoft.com/office/word/2012/wordml" xmlns:wpg="http://schemas.microsoft.com/office/word/2010/wordprocessingGroup" xmlns:wpi="http://schemas.microsoft.com/office/word/2010/wordprocessingInk" xmlns:wne="http://schemas.microsoft.com/office/word/2006/wordml" xmlns:wps="http://schemas.microsoft.com/office/word/2010/wordprocessingShape" mc:Ignorable="w14 w15 wp14">
   <w:footnote w:type="separator" w:id="-1">
     <w:p>
       <w:r>
@@ -933,7 +1161,7 @@
 </file>
 
 <file path=word/header1.xml><?xml version="1.0" encoding="utf-8"?>
-<w:hdr xmlns:wpc="http://schemas.microsoft.com/office/word/2010/wordprocessingCanvas" xmlns:cx="http://schemas.microsoft.com/office/drawing/2014/chartex" xmlns:cx1="http://schemas.microsoft.com/office/drawing/2015/9/8/chartex" xmlns:cx2="http://schemas.microsoft.com/office/drawing/2015/10/21/chartex" xmlns:cx3="http://schemas.microsoft.com/office/drawing/2016/5/9/chartex" xmlns:cx4="http://schemas.microsoft.com/office/drawing/2016/5/10/chartex" xmlns:cx5="http://schemas.microsoft.com/office/drawing/2016/5/11/chartex" xmlns:cx6="http://schemas.microsoft.com/office/drawing/2016/5/12/chartex" xmlns:cx7="http://schemas.microsoft.com/office/drawing/2016/5/13/chartex" xmlns:cx8="http://schemas.microsoft.com/office/drawing/2016/5/14/chartex" xmlns:mc="http://schemas.openxmlformats.org/markup-compatibility/2006" xmlns:aink="http://schemas.microsoft.com/office/drawing/2016/ink" xmlns:am3d="http://schemas.microsoft.com/office/drawing/2017/model3d" xmlns:o="urn:schemas-microsoft-com:office:office" xmlns:r="http://schemas.openxmlformats.org/officeDocument/2006/relationships" xmlns:m="http://schemas.openxmlformats.org/officeDocument/2006/math" xmlns:v="urn:schemas-microsoft-com:vml" xmlns:wp14="http://schemas.microsoft.com/office/word/2010/wordprocessingDrawing" xmlns:wp="http://schemas.openxmlformats.org/drawingml/2006/wordprocessingDrawing" xmlns:w10="urn:schemas-microsoft-com:office:word" xmlns:w="http://schemas.openxmlformats.org/wordprocessingml/2006/main" xmlns:w14="http://schemas.microsoft.com/office/word/2010/wordml" xmlns:w15="http://schemas.microsoft.com/office/word/2012/wordml" xmlns:w16cid="http://schemas.microsoft.com/office/word/2016/wordml/cid" xmlns:w16se="http://schemas.microsoft.com/office/word/2015/wordml/symex" xmlns:wpg="http://schemas.microsoft.com/office/word/2010/wordprocessingGroup" xmlns:wpi="http://schemas.microsoft.com/office/word/2010/wordprocessingInk" xmlns:wne="http://schemas.microsoft.com/office/word/2006/wordml" xmlns:wps="http://schemas.microsoft.com/office/word/2010/wordprocessingShape" mc:Ignorable="w14 w15 w16se w16cid wp14">
+<w:hdr xmlns:wpc="http://schemas.microsoft.com/office/word/2010/wordprocessingCanvas" xmlns:mc="http://schemas.openxmlformats.org/markup-compatibility/2006" xmlns:o="urn:schemas-microsoft-com:office:office" xmlns:r="http://schemas.openxmlformats.org/officeDocument/2006/relationships" xmlns:m="http://schemas.openxmlformats.org/officeDocument/2006/math" xmlns:v="urn:schemas-microsoft-com:vml" xmlns:wp14="http://schemas.microsoft.com/office/word/2010/wordprocessingDrawing" xmlns:wp="http://schemas.openxmlformats.org/drawingml/2006/wordprocessingDrawing" xmlns:w10="urn:schemas-microsoft-com:office:word" xmlns:w="http://schemas.openxmlformats.org/wordprocessingml/2006/main" xmlns:w14="http://schemas.microsoft.com/office/word/2010/wordml" xmlns:w15="http://schemas.microsoft.com/office/word/2012/wordml" xmlns:wpg="http://schemas.microsoft.com/office/word/2010/wordprocessingGroup" xmlns:wpi="http://schemas.microsoft.com/office/word/2010/wordprocessingInk" xmlns:wne="http://schemas.microsoft.com/office/word/2006/wordml" xmlns:wps="http://schemas.microsoft.com/office/word/2010/wordprocessingShape" mc:Ignorable="w14 w15 wp14">
   <w:p>
     <w:pPr>
       <w:pStyle w:val="Intestazione"/>
@@ -960,7 +1188,7 @@
 </file>
 
 <file path=word/header2.xml><?xml version="1.0" encoding="utf-8"?>
-<w:hdr xmlns:wpc="http://schemas.microsoft.com/office/word/2010/wordprocessingCanvas" xmlns:cx="http://schemas.microsoft.com/office/drawing/2014/chartex" xmlns:cx1="http://schemas.microsoft.com/office/drawing/2015/9/8/chartex" xmlns:cx2="http://schemas.microsoft.com/office/drawing/2015/10/21/chartex" xmlns:cx3="http://schemas.microsoft.com/office/drawing/2016/5/9/chartex" xmlns:cx4="http://schemas.microsoft.com/office/drawing/2016/5/10/chartex" xmlns:cx5="http://schemas.microsoft.com/office/drawing/2016/5/11/chartex" xmlns:cx6="http://schemas.microsoft.com/office/drawing/2016/5/12/chartex" xmlns:cx7="http://schemas.microsoft.com/office/drawing/2016/5/13/chartex" xmlns:cx8="http://schemas.microsoft.com/office/drawing/2016/5/14/chartex" xmlns:mc="http://schemas.openxmlformats.org/markup-compatibility/2006" xmlns:aink="http://schemas.microsoft.com/office/drawing/2016/ink" xmlns:am3d="http://schemas.microsoft.com/office/drawing/2017/model3d" xmlns:o="urn:schemas-microsoft-com:office:office" xmlns:r="http://schemas.openxmlformats.org/officeDocument/2006/relationships" xmlns:m="http://schemas.openxmlformats.org/officeDocument/2006/math" xmlns:v="urn:schemas-microsoft-com:vml" xmlns:wp14="http://schemas.microsoft.com/office/word/2010/wordprocessingDrawing" xmlns:wp="http://schemas.openxmlformats.org/drawingml/2006/wordprocessingDrawing" xmlns:w10="urn:schemas-microsoft-com:office:word" xmlns:w="http://schemas.openxmlformats.org/wordprocessingml/2006/main" xmlns:w14="http://schemas.microsoft.com/office/word/2010/wordml" xmlns:w15="http://schemas.microsoft.com/office/word/2012/wordml" xmlns:w16cid="http://schemas.microsoft.com/office/word/2016/wordml/cid" xmlns:w16se="http://schemas.microsoft.com/office/word/2015/wordml/symex" xmlns:wpg="http://schemas.microsoft.com/office/word/2010/wordprocessingGroup" xmlns:wpi="http://schemas.microsoft.com/office/word/2010/wordprocessingInk" xmlns:wne="http://schemas.microsoft.com/office/word/2006/wordml" xmlns:wps="http://schemas.microsoft.com/office/word/2010/wordprocessingShape" mc:Ignorable="w14 w15 w16se w16cid wp14">
+<w:hdr xmlns:wpc="http://schemas.microsoft.com/office/word/2010/wordprocessingCanvas" xmlns:mc="http://schemas.openxmlformats.org/markup-compatibility/2006" xmlns:o="urn:schemas-microsoft-com:office:office" xmlns:r="http://schemas.openxmlformats.org/officeDocument/2006/relationships" xmlns:m="http://schemas.openxmlformats.org/officeDocument/2006/math" xmlns:v="urn:schemas-microsoft-com:vml" xmlns:wp14="http://schemas.microsoft.com/office/word/2010/wordprocessingDrawing" xmlns:wp="http://schemas.openxmlformats.org/drawingml/2006/wordprocessingDrawing" xmlns:w10="urn:schemas-microsoft-com:office:word" xmlns:w="http://schemas.openxmlformats.org/wordprocessingml/2006/main" xmlns:w14="http://schemas.microsoft.com/office/word/2010/wordml" xmlns:w15="http://schemas.microsoft.com/office/word/2012/wordml" xmlns:wpg="http://schemas.microsoft.com/office/word/2010/wordprocessingGroup" xmlns:wpi="http://schemas.microsoft.com/office/word/2010/wordprocessingInk" xmlns:wne="http://schemas.microsoft.com/office/word/2006/wordml" xmlns:wps="http://schemas.microsoft.com/office/word/2010/wordprocessingShape" mc:Ignorable="w14 w15 wp14">
   <w:p>
     <w:pPr>
       <w:pStyle w:val="Intestazione"/>
@@ -982,7 +1210,7 @@
 </file>
 
 <file path=word/styles.xml><?xml version="1.0" encoding="utf-8"?>
-<w:styles xmlns:mc="http://schemas.openxmlformats.org/markup-compatibility/2006" xmlns:r="http://schemas.openxmlformats.org/officeDocument/2006/relationships" xmlns:w="http://schemas.openxmlformats.org/wordprocessingml/2006/main" xmlns:w14="http://schemas.microsoft.com/office/word/2010/wordml" xmlns:w15="http://schemas.microsoft.com/office/word/2012/wordml" xmlns:w16cid="http://schemas.microsoft.com/office/word/2016/wordml/cid" xmlns:w16se="http://schemas.microsoft.com/office/word/2015/wordml/symex" mc:Ignorable="w14 w15 w16se w16cid">
+<w:styles xmlns:mc="http://schemas.openxmlformats.org/markup-compatibility/2006" xmlns:r="http://schemas.openxmlformats.org/officeDocument/2006/relationships" xmlns:w="http://schemas.openxmlformats.org/wordprocessingml/2006/main" xmlns:w14="http://schemas.microsoft.com/office/word/2010/wordml" xmlns:w15="http://schemas.microsoft.com/office/word/2012/wordml" mc:Ignorable="w14 w15">
   <w:docDefaults>
     <w:rPrDefault>
       <w:rPr>
@@ -994,7 +1222,7 @@
     </w:rPrDefault>
     <w:pPrDefault/>
   </w:docDefaults>
-  <w:latentStyles w:defLockedState="0" w:defUIPriority="99" w:defSemiHidden="0" w:defUnhideWhenUsed="0" w:defQFormat="0" w:count="376">
+  <w:latentStyles w:defLockedState="0" w:defUIPriority="99" w:defSemiHidden="0" w:defUnhideWhenUsed="0" w:defQFormat="0" w:count="371">
     <w:lsdException w:name="Normal" w:uiPriority="0" w:qFormat="1"/>
     <w:lsdException w:name="heading 1" w:uiPriority="9" w:qFormat="1"/>
     <w:lsdException w:name="heading 2" w:semiHidden="1" w:uiPriority="9" w:unhideWhenUsed="1" w:qFormat="1"/>
@@ -1366,11 +1594,6 @@
     <w:lsdException w:name="List Table 5 Dark Accent 6" w:uiPriority="50"/>
     <w:lsdException w:name="List Table 6 Colorful Accent 6" w:uiPriority="51"/>
     <w:lsdException w:name="List Table 7 Colorful Accent 6" w:uiPriority="52"/>
-    <w:lsdException w:name="Mention" w:semiHidden="1" w:unhideWhenUsed="1"/>
-    <w:lsdException w:name="Smart Hyperlink" w:semiHidden="1" w:unhideWhenUsed="1"/>
-    <w:lsdException w:name="Hashtag" w:semiHidden="1" w:unhideWhenUsed="1"/>
-    <w:lsdException w:name="Unresolved Mention" w:semiHidden="1" w:unhideWhenUsed="1"/>
-    <w:lsdException w:name="Smart Link" w:semiHidden="1" w:unhideWhenUsed="1"/>
   </w:latentStyles>
   <w:style w:type="paragraph" w:default="1" w:styleId="Normale">
     <w:name w:val="Normal"/>
@@ -1409,6 +1632,7 @@
     <w:uiPriority w:val="39"/>
     <w:rsid w:val="009C326F"/>
     <w:tblPr>
+      <w:tblInd w:w="0" w:type="dxa"/>
       <w:tblBorders>
         <w:top w:val="single" w:sz="4" w:space="0" w:color="auto"/>
         <w:left w:val="single" w:sz="4" w:space="0" w:color="auto"/>
@@ -1417,6 +1641,12 @@
         <w:insideH w:val="single" w:sz="4" w:space="0" w:color="auto"/>
         <w:insideV w:val="single" w:sz="4" w:space="0" w:color="auto"/>
       </w:tblBorders>
+      <w:tblCellMar>
+        <w:top w:w="0" w:type="dxa"/>
+        <w:left w:w="108" w:type="dxa"/>
+        <w:bottom w:w="0" w:type="dxa"/>
+        <w:right w:w="108" w:type="dxa"/>
+      </w:tblCellMar>
     </w:tblPr>
   </w:style>
   <w:style w:type="paragraph" w:styleId="Intestazione">
@@ -1472,7 +1702,7 @@
       <w:u w:val="single"/>
     </w:rPr>
   </w:style>
-  <w:style w:type="character" w:styleId="Menzionenonrisolta">
+  <w:style w:type="character" w:customStyle="1" w:styleId="UnresolvedMention">
     <w:name w:val="Unresolved Mention"/>
     <w:basedOn w:val="Carpredefinitoparagrafo"/>
     <w:uiPriority w:val="99"/>

</xml_diff>